<commit_message>
Tool Practice Learning Package
minor corrections and rewording.
added authors
</commit_message>
<xml_diff>
--- a/ToolPracticeLearningPackage.docx
+++ b/ToolPracticeLearningPackage.docx
@@ -22,6 +22,8 @@
       <w:r>
         <w:t xml:space="preserve"> Trello</w:t>
       </w:r>
+      <w:bookmarkStart w:id="0" w:name="_GoBack"/>
+      <w:bookmarkEnd w:id="0"/>
     </w:p>
     <w:p/>
     <w:p>
@@ -51,14 +53,19 @@
         <w:t xml:space="preserve">The reason </w:t>
       </w:r>
       <w:r>
-        <w:t>why we choose Trello because Trello brings a lot of benefits through its</w:t>
-      </w:r>
-      <w:r>
-        <w:t xml:space="preserve"> features that would help us reach our goals. Trello is also very simple to use. It has a lot of information about it online that you can easily follow which would make you a professi</w:t>
-      </w:r>
-      <w:r>
-        <w:t xml:space="preserve">onal Trello user in a short amount of time. </w:t>
-      </w:r>
+        <w:t xml:space="preserve">why we recommend Trello is because it brings a lot of benefits through </w:t>
+      </w:r>
+      <w:r>
+        <w:t>its</w:t>
+      </w:r>
+      <w:r>
+        <w:t xml:space="preserve"> features that would assist teams in reaching their goals. Trello is also very simple to use. It has a lot of information which can be found online that you can easily follow and yo</w:t>
+      </w:r>
+      <w:r>
+        <w:t xml:space="preserve">u can become a professional Trello user in a short amount of time. </w:t>
+      </w:r>
+    </w:p>
+    <w:p>
       <w:r>
         <w:br/>
         <w:t>Here are some of the most important features of Trello that are very important for us to use according to (</w:t>
@@ -108,10 +115,10 @@
         <w:contextualSpacing/>
       </w:pPr>
       <w:r>
-        <w:t>Works on many platforms incl</w:t>
-      </w:r>
-      <w:r>
-        <w:t>uding dedicated apps for iPhone and Android.</w:t>
+        <w:t>Work</w:t>
+      </w:r>
+      <w:r>
+        <w:t>s on many platforms including dedicated apps for iPhone and Android.</w:t>
       </w:r>
     </w:p>
     <w:p>
@@ -137,7 +144,7 @@
         <w:contextualSpacing/>
       </w:pPr>
       <w:r>
-        <w:t>Unlimited card creation with ability to set categories, make lists, and attach images.</w:t>
+        <w:t>Unlimited card creation with the capability to set categories, make lists, and attach images.</w:t>
       </w:r>
     </w:p>
     <w:p/>
@@ -151,10 +158,10 @@
     </w:p>
     <w:p>
       <w:r>
-        <w:t>Our main goal is to make sure that our target audience can learn how to use Trello as fa</w:t>
-      </w:r>
-      <w:r>
-        <w:t>st as they can in the easiest way possible and have fun while doing so. Considering the time frame we have and the audience who will mostly be first time users we are going to keep it very simple by teaching them the basics.</w:t>
+        <w:t>Our main goal is to make sure that our target audience ca</w:t>
+      </w:r>
+      <w:r>
+        <w:t>n learn how to use Trello as fast as they can in the easiest way possible and have fun while doing so. Considering the time frame we have and the audience who will mostly be first time users we are going to keep it very simple by teaching them the basics.</w:t>
       </w:r>
     </w:p>
     <w:p/>
@@ -168,10 +175,7 @@
     </w:p>
     <w:p>
       <w:r>
-        <w:t>Our primary ta</w:t>
-      </w:r>
-      <w:r>
-        <w:t>rget audience will be those within a development team. The guide will also be useful for those that are interested in using Trello for their work environment.</w:t>
+        <w:t>Our primary target audience will be those within a development team. The guide will also be useful for those that are interested in using Trello for their work environment.</w:t>
       </w:r>
     </w:p>
     <w:p/>
@@ -192,16 +196,16 @@
     </w:p>
     <w:p>
       <w:r>
-        <w:t>There are total of 4 hours appointed to each individual in the Development tea</w:t>
-      </w:r>
-      <w:r>
-        <w:t>m for upskilling the team for Trello. Therefore,</w:t>
-      </w:r>
-      <w:r>
-        <w:t xml:space="preserve"> the learning package will be divided up into four sessions</w:t>
-      </w:r>
-      <w:r>
-        <w:t xml:space="preserve"> of 1 hour each to keep student from losing focus.</w:t>
+        <w:t xml:space="preserve">There are a total of 4 hours appointed to each </w:t>
+      </w:r>
+      <w:r>
+        <w:t xml:space="preserve">individual in the Development team for upskilling the team in Trello. </w:t>
+      </w:r>
+      <w:r>
+        <w:t>Therefore,</w:t>
+      </w:r>
+      <w:r>
+        <w:t xml:space="preserve"> the learning package will be divided up into four sessions of 1 hour each to keep the student from losing focus.</w:t>
       </w:r>
     </w:p>
     <w:p>
@@ -220,10 +224,11 @@
         <w:br/>
       </w:r>
       <w:r>
-        <w:t>Students will be taught how to create a Trello account, after everyone has created an account the training will walk them through their account and personalization</w:t>
-      </w:r>
-      <w:bookmarkStart w:id="0" w:name="_GoBack"/>
-      <w:bookmarkEnd w:id="0"/>
+        <w:t xml:space="preserve">Students will be taught how to create a Trello account, after everyone has created an account the training will walk them through their account and </w:t>
+      </w:r>
+      <w:r>
+        <w:t>personalization</w:t>
+      </w:r>
       <w:r>
         <w:t>. The training will then aim to familiarize the student with the Trello environment. As an a</w:t>
       </w:r>
@@ -277,7 +282,7 @@
         <w:t>Students will start off the session with a how-to of using Trello as a Scrum s</w:t>
       </w:r>
       <w:r>
-        <w:t>tory board. And then students will be placed into teams and be given the learning activity to work on. Students and their progress will be checked at the end of the session.</w:t>
+        <w:t>tory board. Additionally, the students will be placed into teams and be given the learning activity to work on. Students and their progress will be checked at the end of the session.</w:t>
       </w:r>
       <w:r>
         <w:br/>
@@ -297,10 +302,10 @@
       </w:r>
       <w:r>
         <w:br/>
-        <w:t>In this session students will be taught about advanced functions of Tre</w:t>
-      </w:r>
-      <w:r>
-        <w:t>llo boards and how to effectively use them to make the most of their projects.</w:t>
+        <w:t>In this session, students will be taught about advanced functi</w:t>
+      </w:r>
+      <w:r>
+        <w:t>ons of Trello boards and how to effectively use them to make the most of their projects.</w:t>
       </w:r>
     </w:p>
     <w:p/>
@@ -313,7 +318,7 @@
       </w:r>
     </w:p>
     <w:p>
-      <w:hyperlink r:id="rId5">
+      <w:hyperlink r:id="rId7">
         <w:r>
           <w:rPr>
             <w:color w:val="0563C1"/>
@@ -324,7 +329,7 @@
       </w:hyperlink>
     </w:p>
     <w:p>
-      <w:hyperlink r:id="rId6">
+      <w:hyperlink r:id="rId8">
         <w:r>
           <w:rPr>
             <w:color w:val="1155CC"/>
@@ -338,7 +343,7 @@
       </w:r>
     </w:p>
     <w:p>
-      <w:hyperlink r:id="rId7">
+      <w:hyperlink r:id="rId9">
         <w:r>
           <w:rPr>
             <w:color w:val="1155CC"/>
@@ -352,7 +357,7 @@
       </w:r>
     </w:p>
     <w:p>
-      <w:hyperlink r:id="rId8">
+      <w:hyperlink r:id="rId10">
         <w:r>
           <w:rPr>
             <w:color w:val="1155CC"/>
@@ -363,7 +368,7 @@
       </w:hyperlink>
     </w:p>
     <w:p>
-      <w:hyperlink r:id="rId9">
+      <w:hyperlink r:id="rId11">
         <w:r>
           <w:rPr>
             <w:color w:val="1155CC"/>
@@ -372,7 +377,7 @@
           <w:t>https://trello.com/guide/customize.html</w:t>
         </w:r>
       </w:hyperlink>
-      <w:hyperlink r:id="rId10"/>
+      <w:hyperlink r:id="rId12"/>
     </w:p>
     <w:p>
       <w:bookmarkStart w:id="1" w:name="h.2213p2rheb4y" w:colFirst="0" w:colLast="0"/>
@@ -386,10 +391,10 @@
     </w:p>
     <w:p>
       <w:r>
-        <w:t>For the learning activity students will be given a simple scenario of a project such as creating a calculator app. They will have to make a simple storyboard with at least 5 user stories with labels and tasks. Students will al</w:t>
-      </w:r>
-      <w:r>
-        <w:t>so be tasked to assign members to tasks, progress a story, and mark one story as done.</w:t>
+        <w:t>For the learning activity, students will be given a simple scenario of a project such as creating a calculator app. They will have to make a simple storyboard with at least 5 user stories with labels and tasks. Stude</w:t>
+      </w:r>
+      <w:r>
+        <w:t>nts will also be tasked to assign members to tasks, progress a story, and mark one story as done.</w:t>
       </w:r>
     </w:p>
     <w:p>
@@ -438,6 +443,7 @@
     </w:p>
     <w:p/>
     <w:sectPr>
+      <w:footerReference w:type="default" r:id="rId13"/>
       <w:pgSz w:w="11906" w:h="16838"/>
       <w:pgMar w:top="1440" w:right="1440" w:bottom="1440" w:left="1440" w:header="720" w:footer="720" w:gutter="0"/>
       <w:pgNumType w:start="1"/>
@@ -449,12 +455,79 @@
 </w:document>
 </file>
 
+<file path=word/endnotes.xml><?xml version="1.0" encoding="utf-8"?>
+<w:endnotes xmlns:wpc="http://schemas.microsoft.com/office/word/2010/wordprocessingCanvas" xmlns:cx="http://schemas.microsoft.com/office/drawing/2014/chartex" xmlns:cx1="http://schemas.microsoft.com/office/drawing/2015/9/8/chartex" xmlns:mc="http://schemas.openxmlformats.org/markup-compatibility/2006" xmlns:o="urn:schemas-microsoft-com:office:office" xmlns:r="http://schemas.openxmlformats.org/officeDocument/2006/relationships" xmlns:m="http://schemas.openxmlformats.org/officeDocument/2006/math" xmlns:v="urn:schemas-microsoft-com:vml" xmlns:wp14="http://schemas.microsoft.com/office/word/2010/wordprocessingDrawing" xmlns:wp="http://schemas.openxmlformats.org/drawingml/2006/wordprocessingDrawing" xmlns:w10="urn:schemas-microsoft-com:office:word" xmlns:w="http://schemas.openxmlformats.org/wordprocessingml/2006/main" xmlns:w14="http://schemas.microsoft.com/office/word/2010/wordml" xmlns:w15="http://schemas.microsoft.com/office/word/2012/wordml" xmlns:w16se="http://schemas.microsoft.com/office/word/2015/wordml/symex" xmlns:wpg="http://schemas.microsoft.com/office/word/2010/wordprocessingGroup" xmlns:wpi="http://schemas.microsoft.com/office/word/2010/wordprocessingInk" xmlns:wne="http://schemas.microsoft.com/office/word/2006/wordml" xmlns:wps="http://schemas.microsoft.com/office/word/2010/wordprocessingShape" mc:Ignorable="w14 w15 w16se wp14">
+  <w:endnote w:type="separator" w:id="-1">
+    <w:p>
+      <w:pPr>
+        <w:spacing w:after="0" w:line="240" w:lineRule="auto"/>
+      </w:pPr>
+      <w:r>
+        <w:separator/>
+      </w:r>
+    </w:p>
+  </w:endnote>
+  <w:endnote w:type="continuationSeparator" w:id="0">
+    <w:p>
+      <w:pPr>
+        <w:spacing w:after="0" w:line="240" w:lineRule="auto"/>
+      </w:pPr>
+      <w:r>
+        <w:continuationSeparator/>
+      </w:r>
+    </w:p>
+  </w:endnote>
+</w:endnotes>
+</file>
+
+<file path=word/footer1.xml><?xml version="1.0" encoding="utf-8"?>
+<w:ftr xmlns:wpc="http://schemas.microsoft.com/office/word/2010/wordprocessingCanvas" xmlns:cx="http://schemas.microsoft.com/office/drawing/2014/chartex" xmlns:cx1="http://schemas.microsoft.com/office/drawing/2015/9/8/chartex" xmlns:mc="http://schemas.openxmlformats.org/markup-compatibility/2006" xmlns:o="urn:schemas-microsoft-com:office:office" xmlns:r="http://schemas.openxmlformats.org/officeDocument/2006/relationships" xmlns:m="http://schemas.openxmlformats.org/officeDocument/2006/math" xmlns:v="urn:schemas-microsoft-com:vml" xmlns:wp14="http://schemas.microsoft.com/office/word/2010/wordprocessingDrawing" xmlns:wp="http://schemas.openxmlformats.org/drawingml/2006/wordprocessingDrawing" xmlns:w10="urn:schemas-microsoft-com:office:word" xmlns:w="http://schemas.openxmlformats.org/wordprocessingml/2006/main" xmlns:w14="http://schemas.microsoft.com/office/word/2010/wordml" xmlns:w15="http://schemas.microsoft.com/office/word/2012/wordml" xmlns:w16se="http://schemas.microsoft.com/office/word/2015/wordml/symex" xmlns:wpg="http://schemas.microsoft.com/office/word/2010/wordprocessingGroup" xmlns:wpi="http://schemas.microsoft.com/office/word/2010/wordprocessingInk" xmlns:wne="http://schemas.microsoft.com/office/word/2006/wordml" xmlns:wps="http://schemas.microsoft.com/office/word/2010/wordprocessingShape" mc:Ignorable="w14 w15 w16se wp14">
+  <w:p>
+    <w:pPr>
+      <w:spacing w:after="0" w:line="276" w:lineRule="auto"/>
+    </w:pPr>
+    <w:r>
+      <w:rPr>
+        <w:rFonts w:ascii="Corsiva" w:eastAsia="Corsiva" w:hAnsi="Corsiva" w:cs="Corsiva"/>
+        <w:color w:val="666666"/>
+      </w:rPr>
+      <w:t>Seong Hoon Jho, Louis Ova</w:t>
+    </w:r>
+  </w:p>
+</w:ftr>
+</file>
+
+<file path=word/footnotes.xml><?xml version="1.0" encoding="utf-8"?>
+<w:footnotes xmlns:wpc="http://schemas.microsoft.com/office/word/2010/wordprocessingCanvas" xmlns:cx="http://schemas.microsoft.com/office/drawing/2014/chartex" xmlns:cx1="http://schemas.microsoft.com/office/drawing/2015/9/8/chartex" xmlns:mc="http://schemas.openxmlformats.org/markup-compatibility/2006" xmlns:o="urn:schemas-microsoft-com:office:office" xmlns:r="http://schemas.openxmlformats.org/officeDocument/2006/relationships" xmlns:m="http://schemas.openxmlformats.org/officeDocument/2006/math" xmlns:v="urn:schemas-microsoft-com:vml" xmlns:wp14="http://schemas.microsoft.com/office/word/2010/wordprocessingDrawing" xmlns:wp="http://schemas.openxmlformats.org/drawingml/2006/wordprocessingDrawing" xmlns:w10="urn:schemas-microsoft-com:office:word" xmlns:w="http://schemas.openxmlformats.org/wordprocessingml/2006/main" xmlns:w14="http://schemas.microsoft.com/office/word/2010/wordml" xmlns:w15="http://schemas.microsoft.com/office/word/2012/wordml" xmlns:w16se="http://schemas.microsoft.com/office/word/2015/wordml/symex" xmlns:wpg="http://schemas.microsoft.com/office/word/2010/wordprocessingGroup" xmlns:wpi="http://schemas.microsoft.com/office/word/2010/wordprocessingInk" xmlns:wne="http://schemas.microsoft.com/office/word/2006/wordml" xmlns:wps="http://schemas.microsoft.com/office/word/2010/wordprocessingShape" mc:Ignorable="w14 w15 w16se wp14">
+  <w:footnote w:type="separator" w:id="-1">
+    <w:p>
+      <w:pPr>
+        <w:spacing w:after="0" w:line="240" w:lineRule="auto"/>
+      </w:pPr>
+      <w:r>
+        <w:separator/>
+      </w:r>
+    </w:p>
+  </w:footnote>
+  <w:footnote w:type="continuationSeparator" w:id="0">
+    <w:p>
+      <w:pPr>
+        <w:spacing w:after="0" w:line="240" w:lineRule="auto"/>
+      </w:pPr>
+      <w:r>
+        <w:continuationSeparator/>
+      </w:r>
+    </w:p>
+  </w:footnote>
+</w:footnotes>
+</file>
+
 <file path=word/numbering.xml><?xml version="1.0" encoding="utf-8"?>
 <w:numbering xmlns:wpc="http://schemas.microsoft.com/office/word/2010/wordprocessingCanvas" xmlns:cx="http://schemas.microsoft.com/office/drawing/2014/chartex" xmlns:cx1="http://schemas.microsoft.com/office/drawing/2015/9/8/chartex" xmlns:mc="http://schemas.openxmlformats.org/markup-compatibility/2006" xmlns:o="urn:schemas-microsoft-com:office:office" xmlns:r="http://schemas.openxmlformats.org/officeDocument/2006/relationships" xmlns:m="http://schemas.openxmlformats.org/officeDocument/2006/math" xmlns:v="urn:schemas-microsoft-com:vml" xmlns:wp14="http://schemas.microsoft.com/office/word/2010/wordprocessingDrawing" xmlns:wp="http://schemas.openxmlformats.org/drawingml/2006/wordprocessingDrawing" xmlns:w10="urn:schemas-microsoft-com:office:word" xmlns:w="http://schemas.openxmlformats.org/wordprocessingml/2006/main" xmlns:w14="http://schemas.microsoft.com/office/word/2010/wordml" xmlns:w15="http://schemas.microsoft.com/office/word/2012/wordml" xmlns:w16se="http://schemas.microsoft.com/office/word/2015/wordml/symex" xmlns:wpg="http://schemas.microsoft.com/office/word/2010/wordprocessingGroup" xmlns:wpi="http://schemas.microsoft.com/office/word/2010/wordprocessingInk" xmlns:wne="http://schemas.microsoft.com/office/word/2006/wordml" xmlns:wps="http://schemas.microsoft.com/office/word/2010/wordprocessingShape" mc:Ignorable="w14 w15 w16se wp14">
   <w:abstractNum w:abstractNumId="0" w15:restartNumberingAfterBreak="0">
-    <w:nsid w:val="771939E8"/>
+    <w:nsid w:val="0A71432A"/>
     <w:multiLevelType w:val="multilevel"/>
-    <w:tmpl w:val="915AA20A"/>
+    <w:tmpl w:val="CE54254A"/>
     <w:lvl w:ilvl="0">
       <w:start w:val="1"/>
       <w:numFmt w:val="bullet"/>
@@ -565,9 +638,9 @@
     </w:lvl>
   </w:abstractNum>
   <w:abstractNum w:abstractNumId="1" w15:restartNumberingAfterBreak="0">
-    <w:nsid w:val="7E4910B1"/>
+    <w:nsid w:val="14EA06FC"/>
     <w:multiLevelType w:val="multilevel"/>
-    <w:tmpl w:val="FCC81460"/>
+    <w:tmpl w:val="4BB48A1E"/>
     <w:lvl w:ilvl="0">
       <w:start w:val="1"/>
       <w:numFmt w:val="bullet"/>

</xml_diff>